<commit_message>
Finished Group discussion, lofi still needed
</commit_message>
<xml_diff>
--- a/Group Discussion.docx
+++ b/Group Discussion.docx
@@ -162,7 +162,63 @@
           <w:sz w:val="24"/>
           <w:szCs w:val="24"/>
         </w:rPr>
-        <w:t>Ipsum</w:t>
+        <w:t xml:space="preserve">The Model View Controller pattern was chosen due to its attribute of introducing the concept of a ‘controller’. Since </w:t>
+      </w:r>
+      <w:r>
+        <w:rPr>
+          <w:rFonts w:ascii="Lucida Sans" w:hAnsi="Lucida Sans"/>
+          <w:sz w:val="24"/>
+          <w:szCs w:val="24"/>
+        </w:rPr>
+        <w:t>we will have to</w:t>
+      </w:r>
+      <w:r>
+        <w:rPr>
+          <w:rFonts w:ascii="Lucida Sans" w:hAnsi="Lucida Sans"/>
+          <w:sz w:val="24"/>
+          <w:szCs w:val="24"/>
+        </w:rPr>
+        <w:t xml:space="preserve"> be using multiple flows of data, separating the user’s action of requesting the data and presenting the data will make the implementation easier. </w:t>
+      </w:r>
+      <w:r>
+        <w:rPr>
+          <w:rFonts w:ascii="Lucida Sans" w:hAnsi="Lucida Sans"/>
+          <w:sz w:val="24"/>
+          <w:szCs w:val="24"/>
+        </w:rPr>
+        <w:t xml:space="preserve">The controller will assist in this manner by making the system centralized.  </w:t>
+      </w:r>
+      <w:r>
+        <w:rPr>
+          <w:rFonts w:ascii="Lucida Sans" w:hAnsi="Lucida Sans"/>
+          <w:sz w:val="24"/>
+          <w:szCs w:val="24"/>
+        </w:rPr>
+        <w:t xml:space="preserve">Distinguishing the separation will allow it </w:t>
+      </w:r>
+      <w:r>
+        <w:rPr>
+          <w:rFonts w:ascii="Lucida Sans" w:hAnsi="Lucida Sans"/>
+          <w:sz w:val="24"/>
+          <w:szCs w:val="24"/>
+        </w:rPr>
+        <w:t>to be</w:t>
+      </w:r>
+      <w:r>
+        <w:rPr>
+          <w:rFonts w:ascii="Lucida Sans" w:hAnsi="Lucida Sans"/>
+          <w:sz w:val="24"/>
+          <w:szCs w:val="24"/>
+        </w:rPr>
+        <w:t xml:space="preserve"> more efficient at processing the data before sending it to be viewed</w:t>
+      </w:r>
+      <w:r>
+        <w:rPr>
+          <w:rFonts w:ascii="Lucida Sans" w:hAnsi="Lucida Sans"/>
+          <w:sz w:val="24"/>
+          <w:szCs w:val="24"/>
+        </w:rPr>
+        <w:t xml:space="preserve">, as well as assuring a seamless experience. </w:t>
       </w:r>
     </w:p>
     <w:p>
@@ -208,7 +264,15 @@
           <w:sz w:val="24"/>
           <w:szCs w:val="24"/>
         </w:rPr>
-        <w:t>Ipsum</w:t>
+        <w:t xml:space="preserve">Class diagram was chosen since the concept of a ‘Course’ in our system resembled a class the most. </w:t>
+      </w:r>
+      <w:r>
+        <w:rPr>
+          <w:rFonts w:ascii="Lucida Sans" w:hAnsi="Lucida Sans"/>
+          <w:sz w:val="24"/>
+          <w:szCs w:val="24"/>
+        </w:rPr>
+        <w:t xml:space="preserve">Since the ‘Course’ itself would have attributes like a class, it made sense to use the Class diagram for our detail design. </w:t>
       </w:r>
     </w:p>
     <w:p>

</xml_diff>